<commit_message>
Changes to the responsive design 600px
Final changes to the 600px
</commit_message>
<xml_diff>
--- a/Screenshoots/Portfolio_Project_Angela_Alfaro.docx
+++ b/Screenshoots/Portfolio_Project_Angela_Alfaro.docx
@@ -12,6 +12,15 @@
           <w:lang w:val="en-US"/>
         </w:rPr>
       </w:pPr>
+      <w:r>
+        <w:rPr>
+          <w:b/>
+          <w:bCs/>
+          <w:u w:val="single"/>
+          <w:lang w:val="en-US"/>
+        </w:rPr>
+        <w:t xml:space="preserve">SHE CODES: </w:t>
+      </w:r>
       <w:r>
         <w:rPr>
           <w:b/>
@@ -76,7 +85,7 @@
           <w:lang w:val="en-US"/>
         </w:rPr>
       </w:pPr>
-      <w:hyperlink r:id="rId5" w:history="1">
+      <w:hyperlink r:id="rId7" w:history="1">
         <w:r>
           <w:rPr>
             <w:rStyle w:val="Hyperlink"/>
@@ -102,15 +111,6 @@
           <w:lang w:val="en-US"/>
         </w:rPr>
       </w:pPr>
-    </w:p>
-    <w:p>
-      <w:pPr>
-        <w:rPr>
-          <w:b/>
-          <w:bCs/>
-          <w:lang w:val="en-US"/>
-        </w:rPr>
-      </w:pPr>
       <w:r>
         <w:rPr>
           <w:b/>
@@ -144,6 +144,18 @@
     </w:p>
     <w:p>
       <w:pPr>
+        <w:pStyle w:val="ListParagraph"/>
+        <w:rPr>
+          <w:b/>
+          <w:bCs/>
+          <w:lang w:val="en-US"/>
+        </w:rPr>
+      </w:pPr>
+    </w:p>
+    <w:p>
+      <w:pPr>
+        <w:pStyle w:val="ListParagraph"/>
+        <w:jc w:val="center"/>
         <w:rPr>
           <w:b/>
           <w:bCs/>
@@ -158,10 +170,10 @@
           <w:lang w:val="en-US"/>
         </w:rPr>
         <w:drawing>
-          <wp:inline distT="0" distB="0" distL="0" distR="0" wp14:anchorId="431989B2" wp14:editId="2EF839C2">
-            <wp:extent cx="5724525" cy="2647950"/>
-            <wp:effectExtent l="0" t="0" r="9525" b="0"/>
-            <wp:docPr id="2" name="Picture 2"/>
+          <wp:inline distT="0" distB="0" distL="0" distR="0" wp14:anchorId="07D2F917" wp14:editId="3E1330BA">
+            <wp:extent cx="5731510" cy="5283835"/>
+            <wp:effectExtent l="0" t="0" r="2540" b="0"/>
+            <wp:docPr id="7" name="Picture 7"/>
             <wp:cNvGraphicFramePr>
               <a:graphicFrameLocks xmlns:a="http://schemas.openxmlformats.org/drawingml/2006/main" noChangeAspect="1"/>
             </wp:cNvGraphicFramePr>
@@ -169,13 +181,13 @@
               <a:graphicData uri="http://schemas.openxmlformats.org/drawingml/2006/picture">
                 <pic:pic xmlns:pic="http://schemas.openxmlformats.org/drawingml/2006/picture">
                   <pic:nvPicPr>
-                    <pic:cNvPr id="0" name="Picture 1"/>
+                    <pic:cNvPr id="0" name="Picture 4"/>
                     <pic:cNvPicPr>
                       <a:picLocks noChangeAspect="1" noChangeArrowheads="1"/>
                     </pic:cNvPicPr>
                   </pic:nvPicPr>
                   <pic:blipFill>
-                    <a:blip r:embed="rId6" cstate="print">
+                    <a:blip r:embed="rId8">
                       <a:extLst>
                         <a:ext uri="{28A0092B-C50C-407E-A947-70E740481C1C}">
                           <a14:useLocalDpi xmlns:a14="http://schemas.microsoft.com/office/drawing/2010/main" val="0"/>
@@ -190,7 +202,7 @@
                   <pic:spPr bwMode="auto">
                     <a:xfrm>
                       <a:off x="0" y="0"/>
-                      <a:ext cx="5724525" cy="2647950"/>
+                      <a:ext cx="5731510" cy="5283835"/>
                     </a:xfrm>
                     <a:prstGeom prst="rect">
                       <a:avLst/>
@@ -254,105 +266,6 @@
     </w:p>
     <w:p>
       <w:pPr>
-        <w:rPr>
-          <w:b/>
-          <w:bCs/>
-          <w:lang w:val="en-US"/>
-        </w:rPr>
-      </w:pPr>
-    </w:p>
-    <w:p>
-      <w:pPr>
-        <w:rPr>
-          <w:b/>
-          <w:bCs/>
-          <w:lang w:val="en-US"/>
-        </w:rPr>
-      </w:pPr>
-    </w:p>
-    <w:p>
-      <w:pPr>
-        <w:rPr>
-          <w:b/>
-          <w:bCs/>
-          <w:lang w:val="en-US"/>
-        </w:rPr>
-      </w:pPr>
-    </w:p>
-    <w:p>
-      <w:pPr>
-        <w:rPr>
-          <w:b/>
-          <w:bCs/>
-          <w:lang w:val="en-US"/>
-        </w:rPr>
-      </w:pPr>
-    </w:p>
-    <w:p>
-      <w:pPr>
-        <w:rPr>
-          <w:b/>
-          <w:bCs/>
-          <w:lang w:val="en-US"/>
-        </w:rPr>
-      </w:pPr>
-    </w:p>
-    <w:p>
-      <w:pPr>
-        <w:rPr>
-          <w:b/>
-          <w:bCs/>
-          <w:lang w:val="en-US"/>
-        </w:rPr>
-      </w:pPr>
-    </w:p>
-    <w:p>
-      <w:pPr>
-        <w:rPr>
-          <w:b/>
-          <w:bCs/>
-          <w:lang w:val="en-US"/>
-        </w:rPr>
-      </w:pPr>
-    </w:p>
-    <w:p>
-      <w:pPr>
-        <w:rPr>
-          <w:b/>
-          <w:bCs/>
-          <w:lang w:val="en-US"/>
-        </w:rPr>
-      </w:pPr>
-    </w:p>
-    <w:p>
-      <w:pPr>
-        <w:rPr>
-          <w:b/>
-          <w:bCs/>
-          <w:lang w:val="en-US"/>
-        </w:rPr>
-      </w:pPr>
-    </w:p>
-    <w:p>
-      <w:pPr>
-        <w:rPr>
-          <w:b/>
-          <w:bCs/>
-          <w:lang w:val="en-US"/>
-        </w:rPr>
-      </w:pPr>
-    </w:p>
-    <w:p>
-      <w:pPr>
-        <w:rPr>
-          <w:b/>
-          <w:bCs/>
-          <w:lang w:val="en-US"/>
-        </w:rPr>
-      </w:pPr>
-    </w:p>
-    <w:p>
-      <w:pPr>
         <w:pStyle w:val="ListParagraph"/>
         <w:numPr>
           <w:ilvl w:val="0"/>
@@ -370,11 +283,13 @@
           <w:bCs/>
           <w:lang w:val="en-US"/>
         </w:rPr>
+        <w:lastRenderedPageBreak/>
         <w:t>Max-width: 900 px</w:t>
       </w:r>
     </w:p>
     <w:p>
       <w:pPr>
+        <w:jc w:val="center"/>
         <w:rPr>
           <w:b/>
           <w:bCs/>
@@ -389,10 +304,10 @@
           <w:lang w:val="en-US"/>
         </w:rPr>
         <w:drawing>
-          <wp:inline distT="0" distB="0" distL="0" distR="0" wp14:anchorId="18B8095E" wp14:editId="6B0CB624">
-            <wp:extent cx="5172075" cy="5934075"/>
-            <wp:effectExtent l="0" t="0" r="9525" b="9525"/>
-            <wp:docPr id="3" name="Picture 3"/>
+          <wp:inline distT="0" distB="0" distL="0" distR="0" wp14:anchorId="36D86EDA" wp14:editId="6970F87D">
+            <wp:extent cx="4629150" cy="7105650"/>
+            <wp:effectExtent l="0" t="0" r="0" b="0"/>
+            <wp:docPr id="5" name="Picture 5"/>
             <wp:cNvGraphicFramePr>
               <a:graphicFrameLocks xmlns:a="http://schemas.openxmlformats.org/drawingml/2006/main" noChangeAspect="1"/>
             </wp:cNvGraphicFramePr>
@@ -406,7 +321,7 @@
                     </pic:cNvPicPr>
                   </pic:nvPicPr>
                   <pic:blipFill>
-                    <a:blip r:embed="rId7">
+                    <a:blip r:embed="rId9">
                       <a:extLst>
                         <a:ext uri="{28A0092B-C50C-407E-A947-70E740481C1C}">
                           <a14:useLocalDpi xmlns:a14="http://schemas.microsoft.com/office/drawing/2010/main" val="0"/>
@@ -421,7 +336,7 @@
                   <pic:spPr bwMode="auto">
                     <a:xfrm>
                       <a:off x="0" y="0"/>
-                      <a:ext cx="5172075" cy="5934075"/>
+                      <a:ext cx="4629150" cy="7105650"/>
                     </a:xfrm>
                     <a:prstGeom prst="rect">
                       <a:avLst/>
@@ -485,24 +400,6 @@
     </w:p>
     <w:p>
       <w:pPr>
-        <w:rPr>
-          <w:b/>
-          <w:bCs/>
-          <w:lang w:val="en-US"/>
-        </w:rPr>
-      </w:pPr>
-    </w:p>
-    <w:p>
-      <w:pPr>
-        <w:rPr>
-          <w:b/>
-          <w:bCs/>
-          <w:lang w:val="en-US"/>
-        </w:rPr>
-      </w:pPr>
-    </w:p>
-    <w:p>
-      <w:pPr>
         <w:pStyle w:val="ListParagraph"/>
         <w:numPr>
           <w:ilvl w:val="0"/>
@@ -550,39 +447,69 @@
     </w:p>
     <w:p>
       <w:pPr>
-        <w:rPr>
-          <w:b/>
-          <w:bCs/>
-          <w:lang w:val="en-US"/>
-        </w:rPr>
-      </w:pPr>
-    </w:p>
-    <w:p>
-      <w:pPr>
-        <w:rPr>
-          <w:b/>
-          <w:bCs/>
-          <w:lang w:val="en-US"/>
-        </w:rPr>
-      </w:pPr>
-    </w:p>
-    <w:p>
-      <w:pPr>
-        <w:rPr>
-          <w:b/>
-          <w:bCs/>
-          <w:lang w:val="en-US"/>
-        </w:rPr>
-      </w:pPr>
-    </w:p>
-    <w:p>
-      <w:pPr>
-        <w:rPr>
-          <w:b/>
-          <w:bCs/>
-          <w:lang w:val="en-US"/>
-        </w:rPr>
-      </w:pPr>
+        <w:jc w:val="center"/>
+        <w:rPr>
+          <w:b/>
+          <w:bCs/>
+          <w:lang w:val="en-US"/>
+        </w:rPr>
+      </w:pPr>
+      <w:r>
+        <w:rPr>
+          <w:b/>
+          <w:bCs/>
+          <w:noProof/>
+          <w:lang w:val="en-US"/>
+        </w:rPr>
+        <w:drawing>
+          <wp:inline distT="0" distB="0" distL="0" distR="0" wp14:anchorId="1F9CBE2B" wp14:editId="197FC070">
+            <wp:extent cx="3009900" cy="7391400"/>
+            <wp:effectExtent l="0" t="0" r="0" b="0"/>
+            <wp:docPr id="6" name="Picture 6"/>
+            <wp:cNvGraphicFramePr>
+              <a:graphicFrameLocks xmlns:a="http://schemas.openxmlformats.org/drawingml/2006/main" noChangeAspect="1"/>
+            </wp:cNvGraphicFramePr>
+            <a:graphic xmlns:a="http://schemas.openxmlformats.org/drawingml/2006/main">
+              <a:graphicData uri="http://schemas.openxmlformats.org/drawingml/2006/picture">
+                <pic:pic xmlns:pic="http://schemas.openxmlformats.org/drawingml/2006/picture">
+                  <pic:nvPicPr>
+                    <pic:cNvPr id="0" name="Picture 3"/>
+                    <pic:cNvPicPr>
+                      <a:picLocks noChangeAspect="1" noChangeArrowheads="1"/>
+                    </pic:cNvPicPr>
+                  </pic:nvPicPr>
+                  <pic:blipFill>
+                    <a:blip r:embed="rId10">
+                      <a:extLst>
+                        <a:ext uri="{28A0092B-C50C-407E-A947-70E740481C1C}">
+                          <a14:useLocalDpi xmlns:a14="http://schemas.microsoft.com/office/drawing/2010/main" val="0"/>
+                        </a:ext>
+                      </a:extLst>
+                    </a:blip>
+                    <a:srcRect/>
+                    <a:stretch>
+                      <a:fillRect/>
+                    </a:stretch>
+                  </pic:blipFill>
+                  <pic:spPr bwMode="auto">
+                    <a:xfrm>
+                      <a:off x="0" y="0"/>
+                      <a:ext cx="3009900" cy="7391400"/>
+                    </a:xfrm>
+                    <a:prstGeom prst="rect">
+                      <a:avLst/>
+                    </a:prstGeom>
+                    <a:noFill/>
+                    <a:ln>
+                      <a:noFill/>
+                    </a:ln>
+                  </pic:spPr>
+                </pic:pic>
+              </a:graphicData>
+            </a:graphic>
+          </wp:inline>
+        </w:drawing>
+      </w:r>
     </w:p>
     <w:p>
       <w:pPr>
@@ -603,6 +530,7 @@
       </w:pPr>
     </w:p>
     <w:sectPr>
+      <w:footerReference w:type="default" r:id="rId11"/>
       <w:pgSz w:w="11906" w:h="16838"/>
       <w:pgMar w:top="1440" w:right="1440" w:bottom="1440" w:left="1440" w:header="720" w:footer="720" w:gutter="0"/>
       <w:cols w:space="720"/>
@@ -610,6 +538,131 @@
     </w:sectPr>
   </w:body>
 </w:document>
+</file>
+
+<file path=word/endnotes.xml><?xml version="1.0" encoding="utf-8"?>
+<w:endnotes xmlns:wpc="http://schemas.microsoft.com/office/word/2010/wordprocessingCanvas" xmlns:cx="http://schemas.microsoft.com/office/drawing/2014/chartex" xmlns:cx1="http://schemas.microsoft.com/office/drawing/2015/9/8/chartex" xmlns:cx2="http://schemas.microsoft.com/office/drawing/2015/10/21/chartex" xmlns:cx3="http://schemas.microsoft.com/office/drawing/2016/5/9/chartex" xmlns:cx4="http://schemas.microsoft.com/office/drawing/2016/5/10/chartex" xmlns:cx5="http://schemas.microsoft.com/office/drawing/2016/5/11/chartex" xmlns:cx6="http://schemas.microsoft.com/office/drawing/2016/5/12/chartex" xmlns:cx7="http://schemas.microsoft.com/office/drawing/2016/5/13/chartex" xmlns:cx8="http://schemas.microsoft.com/office/drawing/2016/5/14/chartex" xmlns:mc="http://schemas.openxmlformats.org/markup-compatibility/2006" xmlns:aink="http://schemas.microsoft.com/office/drawing/2016/ink" xmlns:am3d="http://schemas.microsoft.com/office/drawing/2017/model3d" xmlns:o="urn:schemas-microsoft-com:office:office" xmlns:r="http://schemas.openxmlformats.org/officeDocument/2006/relationships" xmlns:m="http://schemas.openxmlformats.org/officeDocument/2006/math" xmlns:v="urn:schemas-microsoft-com:vml" xmlns:wp14="http://schemas.microsoft.com/office/word/2010/wordprocessingDrawing" xmlns:wp="http://schemas.openxmlformats.org/drawingml/2006/wordprocessingDrawing" xmlns:w10="urn:schemas-microsoft-com:office:word" xmlns:w="http://schemas.openxmlformats.org/wordprocessingml/2006/main" xmlns:w14="http://schemas.microsoft.com/office/word/2010/wordml" xmlns:w15="http://schemas.microsoft.com/office/word/2012/wordml" xmlns:w16cex="http://schemas.microsoft.com/office/word/2018/wordml/cex" xmlns:w16cid="http://schemas.microsoft.com/office/word/2016/wordml/cid" xmlns:w16="http://schemas.microsoft.com/office/word/2018/wordml" xmlns:w16se="http://schemas.microsoft.com/office/word/2015/wordml/symex" xmlns:wpg="http://schemas.microsoft.com/office/word/2010/wordprocessingGroup" xmlns:wpi="http://schemas.microsoft.com/office/word/2010/wordprocessingInk" xmlns:wne="http://schemas.microsoft.com/office/word/2006/wordml" xmlns:wps="http://schemas.microsoft.com/office/word/2010/wordprocessingShape" mc:Ignorable="w14 w15 w16se w16cid w16 w16cex wp14">
+  <w:endnote w:type="separator" w:id="-1">
+    <w:p>
+      <w:pPr>
+        <w:spacing w:after="0" w:line="240" w:lineRule="auto"/>
+      </w:pPr>
+      <w:r>
+        <w:separator/>
+      </w:r>
+    </w:p>
+  </w:endnote>
+  <w:endnote w:type="continuationSeparator" w:id="0">
+    <w:p>
+      <w:pPr>
+        <w:spacing w:after="0" w:line="240" w:lineRule="auto"/>
+      </w:pPr>
+      <w:r>
+        <w:continuationSeparator/>
+      </w:r>
+    </w:p>
+  </w:endnote>
+</w:endnotes>
+</file>
+
+<file path=word/footer1.xml><?xml version="1.0" encoding="utf-8"?>
+<w:ftr xmlns:wpc="http://schemas.microsoft.com/office/word/2010/wordprocessingCanvas" xmlns:cx="http://schemas.microsoft.com/office/drawing/2014/chartex" xmlns:cx1="http://schemas.microsoft.com/office/drawing/2015/9/8/chartex" xmlns:cx2="http://schemas.microsoft.com/office/drawing/2015/10/21/chartex" xmlns:cx3="http://schemas.microsoft.com/office/drawing/2016/5/9/chartex" xmlns:cx4="http://schemas.microsoft.com/office/drawing/2016/5/10/chartex" xmlns:cx5="http://schemas.microsoft.com/office/drawing/2016/5/11/chartex" xmlns:cx6="http://schemas.microsoft.com/office/drawing/2016/5/12/chartex" xmlns:cx7="http://schemas.microsoft.com/office/drawing/2016/5/13/chartex" xmlns:cx8="http://schemas.microsoft.com/office/drawing/2016/5/14/chartex" xmlns:mc="http://schemas.openxmlformats.org/markup-compatibility/2006" xmlns:aink="http://schemas.microsoft.com/office/drawing/2016/ink" xmlns:am3d="http://schemas.microsoft.com/office/drawing/2017/model3d" xmlns:o="urn:schemas-microsoft-com:office:office" xmlns:r="http://schemas.openxmlformats.org/officeDocument/2006/relationships" xmlns:m="http://schemas.openxmlformats.org/officeDocument/2006/math" xmlns:v="urn:schemas-microsoft-com:vml" xmlns:wp14="http://schemas.microsoft.com/office/word/2010/wordprocessingDrawing" xmlns:wp="http://schemas.openxmlformats.org/drawingml/2006/wordprocessingDrawing" xmlns:w10="urn:schemas-microsoft-com:office:word" xmlns:w="http://schemas.openxmlformats.org/wordprocessingml/2006/main" xmlns:w14="http://schemas.microsoft.com/office/word/2010/wordml" xmlns:w15="http://schemas.microsoft.com/office/word/2012/wordml" xmlns:w16cex="http://schemas.microsoft.com/office/word/2018/wordml/cex" xmlns:w16cid="http://schemas.microsoft.com/office/word/2016/wordml/cid" xmlns:w16="http://schemas.microsoft.com/office/word/2018/wordml" xmlns:w16se="http://schemas.microsoft.com/office/word/2015/wordml/symex" xmlns:wpg="http://schemas.microsoft.com/office/word/2010/wordprocessingGroup" xmlns:wpi="http://schemas.microsoft.com/office/word/2010/wordprocessingInk" xmlns:wne="http://schemas.microsoft.com/office/word/2006/wordml" xmlns:wps="http://schemas.microsoft.com/office/word/2010/wordprocessingShape" mc:Ignorable="w14 w15 w16se w16cid w16 w16cex wp14">
+  <w:sdt>
+    <w:sdtPr>
+      <w:id w:val="1131828359"/>
+      <w:docPartObj>
+        <w:docPartGallery w:val="Page Numbers (Bottom of Page)"/>
+        <w:docPartUnique/>
+      </w:docPartObj>
+    </w:sdtPr>
+    <w:sdtEndPr>
+      <w:rPr>
+        <w:noProof/>
+        <w:sz w:val="18"/>
+        <w:szCs w:val="18"/>
+      </w:rPr>
+    </w:sdtEndPr>
+    <w:sdtContent>
+      <w:p>
+        <w:pPr>
+          <w:pStyle w:val="Footer"/>
+          <w:jc w:val="right"/>
+          <w:rPr>
+            <w:sz w:val="18"/>
+            <w:szCs w:val="18"/>
+          </w:rPr>
+        </w:pPr>
+        <w:r>
+          <w:rPr>
+            <w:sz w:val="18"/>
+            <w:szCs w:val="18"/>
+          </w:rPr>
+          <w:fldChar w:fldCharType="begin"/>
+        </w:r>
+        <w:r>
+          <w:rPr>
+            <w:sz w:val="18"/>
+            <w:szCs w:val="18"/>
+          </w:rPr>
+          <w:instrText xml:space="preserve"> PAGE   \* MERGEFORMAT </w:instrText>
+        </w:r>
+        <w:r>
+          <w:rPr>
+            <w:sz w:val="18"/>
+            <w:szCs w:val="18"/>
+          </w:rPr>
+          <w:fldChar w:fldCharType="separate"/>
+        </w:r>
+        <w:r>
+          <w:rPr>
+            <w:noProof/>
+            <w:sz w:val="18"/>
+            <w:szCs w:val="18"/>
+          </w:rPr>
+          <w:t>2</w:t>
+        </w:r>
+        <w:r>
+          <w:rPr>
+            <w:noProof/>
+            <w:sz w:val="18"/>
+            <w:szCs w:val="18"/>
+          </w:rPr>
+          <w:fldChar w:fldCharType="end"/>
+        </w:r>
+      </w:p>
+    </w:sdtContent>
+  </w:sdt>
+  <w:p>
+    <w:pPr>
+      <w:pStyle w:val="Footer"/>
+    </w:pPr>
+  </w:p>
+</w:ftr>
+</file>
+
+<file path=word/footnotes.xml><?xml version="1.0" encoding="utf-8"?>
+<w:footnotes xmlns:wpc="http://schemas.microsoft.com/office/word/2010/wordprocessingCanvas" xmlns:cx="http://schemas.microsoft.com/office/drawing/2014/chartex" xmlns:cx1="http://schemas.microsoft.com/office/drawing/2015/9/8/chartex" xmlns:cx2="http://schemas.microsoft.com/office/drawing/2015/10/21/chartex" xmlns:cx3="http://schemas.microsoft.com/office/drawing/2016/5/9/chartex" xmlns:cx4="http://schemas.microsoft.com/office/drawing/2016/5/10/chartex" xmlns:cx5="http://schemas.microsoft.com/office/drawing/2016/5/11/chartex" xmlns:cx6="http://schemas.microsoft.com/office/drawing/2016/5/12/chartex" xmlns:cx7="http://schemas.microsoft.com/office/drawing/2016/5/13/chartex" xmlns:cx8="http://schemas.microsoft.com/office/drawing/2016/5/14/chartex" xmlns:mc="http://schemas.openxmlformats.org/markup-compatibility/2006" xmlns:aink="http://schemas.microsoft.com/office/drawing/2016/ink" xmlns:am3d="http://schemas.microsoft.com/office/drawing/2017/model3d" xmlns:o="urn:schemas-microsoft-com:office:office" xmlns:r="http://schemas.openxmlformats.org/officeDocument/2006/relationships" xmlns:m="http://schemas.openxmlformats.org/officeDocument/2006/math" xmlns:v="urn:schemas-microsoft-com:vml" xmlns:wp14="http://schemas.microsoft.com/office/word/2010/wordprocessingDrawing" xmlns:wp="http://schemas.openxmlformats.org/drawingml/2006/wordprocessingDrawing" xmlns:w10="urn:schemas-microsoft-com:office:word" xmlns:w="http://schemas.openxmlformats.org/wordprocessingml/2006/main" xmlns:w14="http://schemas.microsoft.com/office/word/2010/wordml" xmlns:w15="http://schemas.microsoft.com/office/word/2012/wordml" xmlns:w16cex="http://schemas.microsoft.com/office/word/2018/wordml/cex" xmlns:w16cid="http://schemas.microsoft.com/office/word/2016/wordml/cid" xmlns:w16="http://schemas.microsoft.com/office/word/2018/wordml" xmlns:w16se="http://schemas.microsoft.com/office/word/2015/wordml/symex" xmlns:wpg="http://schemas.microsoft.com/office/word/2010/wordprocessingGroup" xmlns:wpi="http://schemas.microsoft.com/office/word/2010/wordprocessingInk" xmlns:wne="http://schemas.microsoft.com/office/word/2006/wordml" xmlns:wps="http://schemas.microsoft.com/office/word/2010/wordprocessingShape" mc:Ignorable="w14 w15 w16se w16cid w16 w16cex wp14">
+  <w:footnote w:type="separator" w:id="-1">
+    <w:p>
+      <w:pPr>
+        <w:spacing w:after="0" w:line="240" w:lineRule="auto"/>
+      </w:pPr>
+      <w:r>
+        <w:separator/>
+      </w:r>
+    </w:p>
+  </w:footnote>
+  <w:footnote w:type="continuationSeparator" w:id="0">
+    <w:p>
+      <w:pPr>
+        <w:spacing w:after="0" w:line="240" w:lineRule="auto"/>
+      </w:pPr>
+      <w:r>
+        <w:continuationSeparator/>
+      </w:r>
+    </w:p>
+  </w:footnote>
+</w:footnotes>
 </file>
 
 <file path=word/numbering.xml><?xml version="1.0" encoding="utf-8"?>
@@ -1665,6 +1718,50 @@
       <w:u w:val="single"/>
     </w:rPr>
   </w:style>
+  <w:style w:type="paragraph" w:styleId="Header">
+    <w:name w:val="header"/>
+    <w:basedOn w:val="Normal"/>
+    <w:link w:val="HeaderChar"/>
+    <w:uiPriority w:val="99"/>
+    <w:unhideWhenUsed/>
+    <w:rsid w:val="00483F89"/>
+    <w:pPr>
+      <w:tabs>
+        <w:tab w:val="center" w:pos="4513"/>
+        <w:tab w:val="right" w:pos="9026"/>
+      </w:tabs>
+      <w:spacing w:after="0" w:line="240" w:lineRule="auto"/>
+    </w:pPr>
+  </w:style>
+  <w:style w:type="character" w:customStyle="1" w:styleId="HeaderChar">
+    <w:name w:val="Header Char"/>
+    <w:basedOn w:val="DefaultParagraphFont"/>
+    <w:link w:val="Header"/>
+    <w:uiPriority w:val="99"/>
+    <w:rsid w:val="00483F89"/>
+  </w:style>
+  <w:style w:type="paragraph" w:styleId="Footer">
+    <w:name w:val="footer"/>
+    <w:basedOn w:val="Normal"/>
+    <w:link w:val="FooterChar"/>
+    <w:uiPriority w:val="99"/>
+    <w:unhideWhenUsed/>
+    <w:rsid w:val="00483F89"/>
+    <w:pPr>
+      <w:tabs>
+        <w:tab w:val="center" w:pos="4513"/>
+        <w:tab w:val="right" w:pos="9026"/>
+      </w:tabs>
+      <w:spacing w:after="0" w:line="240" w:lineRule="auto"/>
+    </w:pPr>
+  </w:style>
+  <w:style w:type="character" w:customStyle="1" w:styleId="FooterChar">
+    <w:name w:val="Footer Char"/>
+    <w:basedOn w:val="DefaultParagraphFont"/>
+    <w:link w:val="Footer"/>
+    <w:uiPriority w:val="99"/>
+    <w:rsid w:val="00483F89"/>
+  </w:style>
 </w:styles>
 </file>
 

</xml_diff>